<commit_message>
pushing new writing contest ebooks.
</commit_message>
<xml_diff>
--- a/writing-contest/dragons-noauthor.docx
+++ b/writing-contest/dragons-noauthor.docx
@@ -775,7 +775,7 @@
         <w:pStyle w:val="FirstParagraph"/>
       </w:pPr>
       <w:r>
-        <w:t xml:space="preserve">In a remote valley, news of an approaching army sparks panic in the small mountain town, caught between the dragon to their north and invaders from the south. During their frenzied preparations for hopeless battle, a willowy young girl makes secret plans.</w:t>
+        <w:t xml:space="preserve">In a remote valley, news of an approaching army sparks panic. A small mountain town is caught between the dragon to their north and invaders from the south. During their frenzied preparations for hopeless battle, a willowy young girl makes secret plans.</w:t>
       </w:r>
     </w:p>
     <w:p>
@@ -791,7 +791,7 @@
         <w:pStyle w:val="BodyText"/>
       </w:pPr>
       <w:r>
-        <w:t xml:space="preserve">She comes to the yawning cavern at dusk. The earth and stones are scorched black and lifeless from the heat, and worn smooth by the creature’s passing. She calls out and peers into the darkness, waiting for the golden glow. It comes, and the ground shakes. She kneels, forehead pressed to the earth.</w:t>
+        <w:t xml:space="preserve">She comes to the yawning cavern at dusk. The earth and stones are scorched black and lifeless from the heat and worn smooth by the creature’s passing. She calls out and peers into the darkness, waiting for the golden glow. It comes, and the ground shakes. She kneels, forehead pressed to the earth.</w:t>
       </w:r>
     </w:p>
     <w:p>
@@ -823,7 +823,7 @@
         <w:pStyle w:val="BodyText"/>
       </w:pPr>
       <w:r>
-        <w:t xml:space="preserve">The girl looks up. The dragon’s fiery golden glory makes her seem tinier still. Each scale is like a broad, golden-hued shield. The folded golden wings glimmer with red tinges. Long, curving horns sweep from the back of the sharp-snouted head. The dragon’s great eyes, green and fixed upon her, glint with their own light.</w:t>
+        <w:t xml:space="preserve">The girl looks up. The dragon’s fiery, gold-red glory makes her seem tinier still. Each scale is like a burnished bronze shield, rimmed with ruby. The folded golden wings glimmer with fire-red tinges. Long, curving horns sweep from the back of the sharp-snouted head. The dragon’s great eyes, green and fixed upon her, glint with their own light.</w:t>
       </w:r>
     </w:p>
     <w:p>
@@ -871,7 +871,7 @@
         <w:pStyle w:val="BodyText"/>
       </w:pPr>
       <w:r>
-        <w:t xml:space="preserve">Before she can answer, the dragon lifts its head and sends a gout of orange flames roiling across the cavern’s ceiling. “What do I lack,” the dragon roars, “that I could not take from anyone, anywhere, anytime I choose? That I could not wring from your dead body?”</w:t>
+        <w:t xml:space="preserve">Before she can answer, the dragon lifts its head, and a gout of orange flames roils across the cavern’s ceiling. “What do I lack,” the dragon roars, “that I could not take from anyone, anywhere, anytime I choose? That I could not wring from your dead body?”</w:t>
       </w:r>
     </w:p>
     <w:p>
@@ -935,31 +935,31 @@
         <w:pStyle w:val="BodyText"/>
       </w:pPr>
       <w:r>
-        <w:t xml:space="preserve">“Fifty-thousand, and then some,” the dragon hisses. “You make a case, but this has been tried before. Another fool girl came to me once, one of Caffrey’s clan, who thought her voice fair enough to woo me.”</w:t>
-      </w:r>
-    </w:p>
-    <w:p>
-      <w:pPr>
-        <w:pStyle w:val="BodyText"/>
-      </w:pPr>
-      <w:r>
-        <w:t xml:space="preserve">“Aileen,” the girl says. “My grandmother’s mother.”</w:t>
-      </w:r>
-    </w:p>
-    <w:p>
-      <w:pPr>
-        <w:pStyle w:val="BodyText"/>
-      </w:pPr>
-      <w:r>
-        <w:t xml:space="preserve">“Ah!” the dragon croons and grins a grin of a thousand teeth. “I see the resemblance, but don’t smell it. You must stink of your fathers’ line. I ate her and found her screams sweeter than her singing. Why shouldn’t I just eat you, too? Are dying words not sweeter?”</w:t>
-      </w:r>
-    </w:p>
-    <w:p>
-      <w:pPr>
-        <w:pStyle w:val="BodyText"/>
-      </w:pPr>
-      <w:r>
-        <w:t xml:space="preserve">“My words can give you something you do not have,” says the girl, cocking her head.</w:t>
+        <w:t xml:space="preserve">“Fifty-thousand, and more,” the dragon hisses. “But this has been tried before. Another fool girl came to me once, who thought her voice fair enough to woo me.”</w:t>
+      </w:r>
+    </w:p>
+    <w:p>
+      <w:pPr>
+        <w:pStyle w:val="BodyText"/>
+      </w:pPr>
+      <w:r>
+        <w:t xml:space="preserve">“Yes,” the girl says. “My grandmother’s mother.”</w:t>
+      </w:r>
+    </w:p>
+    <w:p>
+      <w:pPr>
+        <w:pStyle w:val="BodyText"/>
+      </w:pPr>
+      <w:r>
+        <w:t xml:space="preserve">“Ah! I see the resemblance, but I don’t smell it. You’ve the stink of your fathers’ line,” the dragon croons and grins a grin of a thousand teeth. “I found her screams sweeter than her singing. Would your dying words not sound sweeter, too?”</w:t>
+      </w:r>
+    </w:p>
+    <w:p>
+      <w:pPr>
+        <w:pStyle w:val="BodyText"/>
+      </w:pPr>
+      <w:r>
+        <w:t xml:space="preserve">“My words will give you something sweeter than anything you have,” says the girl, cocking her head.</w:t>
       </w:r>
     </w:p>
     <w:p>
@@ -975,7 +975,7 @@
         <w:pStyle w:val="BodyText"/>
       </w:pPr>
       <w:r>
-        <w:t xml:space="preserve">“But why do you have it?”</w:t>
+        <w:t xml:space="preserve">“But why have it?”</w:t>
       </w:r>
     </w:p>
     <w:p>
@@ -991,31 +991,31 @@
         <w:pStyle w:val="BodyText"/>
       </w:pPr>
       <w:r>
-        <w:t xml:space="preserve">“Because gold is craved by men,” the dragon snarls, “who lie and cheat and kill for it. They want what I have, and I have what they want just to have it, the wergild of a hundred generations of your kind. More precious than treasure is their longing for it!”</w:t>
-      </w:r>
-    </w:p>
-    <w:p>
-      <w:pPr>
-        <w:pStyle w:val="BodyText"/>
-      </w:pPr>
-      <w:r>
-        <w:t xml:space="preserve">“Surely you have other desires.”</w:t>
-      </w:r>
-    </w:p>
-    <w:p>
-      <w:pPr>
-        <w:pStyle w:val="BodyText"/>
-      </w:pPr>
-      <w:r>
-        <w:t xml:space="preserve">“The only other thing I desire I have even more of than gold – fear.” The dragon rends the earth with its claws, growling like a landslide. “All things are my prey. Men a hundred leagues away watch the sky with dread. The bravest warriors fall silent at signs of my passing, and the mightiest kings despair at my approach.”</w:t>
-      </w:r>
-    </w:p>
-    <w:p>
-      <w:pPr>
-        <w:pStyle w:val="BodyText"/>
-      </w:pPr>
-      <w:r>
-        <w:t xml:space="preserve">“Th-that is so,” the girl stammers. “You have terror and treasure. But there is something else you have that mortals might come to covet.”</w:t>
+        <w:t xml:space="preserve">“Because it is craved by men,” the dragon snarls. “They want what I have, and I have what they want just to have it, the wergild of a hundred generations of your kind. More precious than treasure is their longing for it!”</w:t>
+      </w:r>
+    </w:p>
+    <w:p>
+      <w:pPr>
+        <w:pStyle w:val="BodyText"/>
+      </w:pPr>
+      <w:r>
+        <w:t xml:space="preserve">“Surely you have your own desires.”</w:t>
+      </w:r>
+    </w:p>
+    <w:p>
+      <w:pPr>
+        <w:pStyle w:val="BodyText"/>
+      </w:pPr>
+      <w:r>
+        <w:t xml:space="preserve">“The only thing I desire I have even more of than gold – fear.” The dragon rends the earth with its claws, growling like a landslide. “All things are my prey. Eagles flee like moths before my flames. Men a hundred leagues away watch the sky with dread. The bravest warriors fall silent at the rumor of my passing. The mightiest kings despair at my approach.”</w:t>
+      </w:r>
+    </w:p>
+    <w:p>
+      <w:pPr>
+        <w:pStyle w:val="BodyText"/>
+      </w:pPr>
+      <w:r>
+        <w:t xml:space="preserve">“Th-that is so,” the girl stammers. “You have terror and treasure. But not envy. Not yet. But there is something else you have mortals might come to covet - with my help.”</w:t>
       </w:r>
     </w:p>
     <w:p>
@@ -1031,7 +1031,7 @@
         <w:pStyle w:val="BodyText"/>
       </w:pPr>
       <w:r>
-        <w:t xml:space="preserve">“Now, people look on you like a dangerous beast - one possessed of a great treasure, but a beast nonetheless. They wish that you would die and leave what you have behind. But any miserly man can say the same.”</w:t>
+        <w:t xml:space="preserve">“Now, people look on you like a dangerous beast - one possessed of a great treasure, but a beast nonetheless. They wish you would die and leave what you have behind. But any miserly man can say the same.”</w:t>
       </w:r>
     </w:p>
     <w:p>
@@ -1047,39 +1047,39 @@
         <w:pStyle w:val="BodyText"/>
       </w:pPr>
       <w:r>
-        <w:t xml:space="preserve">“But if you will help me, Archmaldegon, I will give you something new. I will craft a tale where you are the hero, noble and triumphant over challenges beyond the reckoning of mortals. I will make them envy you, make them covet your ageless life, the power of your great strength, the joy of burning eagles from the sky. And in the shadow of your magnificence, the drab lives of men shall seem even shabbier.”</w:t>
-      </w:r>
-    </w:p>
-    <w:p>
-      <w:pPr>
-        <w:pStyle w:val="BodyText"/>
-      </w:pPr>
-      <w:r>
-        <w:t xml:space="preserve">The dragon leans close. A vast eye looms before her, as broad as an apple barrel. The slit of the iris widens as it takes her in. “Go on.”</w:t>
-      </w:r>
-    </w:p>
-    <w:p>
-      <w:pPr>
-        <w:pStyle w:val="BodyText"/>
-      </w:pPr>
-      <w:r>
-        <w:t xml:space="preserve">From her bag the girl draws a piece of parchment, a small jar of ink, and a quill. She sits on a stone and makes ready. “Tell me how your life began.”</w:t>
-      </w:r>
-    </w:p>
-    <w:p>
-      <w:pPr>
-        <w:pStyle w:val="BodyText"/>
-      </w:pPr>
-      <w:r>
-        <w:t xml:space="preserve">The dragon lays its head on the ground before the girl. Tendrils of smoke curl from the nostrils. “I hatched five and a half thousand years ago. I was the only gold hatchling in a clutch of four. My siblings were Dersenian, who was blue, Helcanar, who was red, and Charontrix, a lovely, long-necked green.” The line of its enormous jaws curls into a grin. The eyes roll closed, and the dragon’s tongue runs the circuit of its jaws, wet and swift. “While my mother hunted in the hills, one by one I killed them and devoured them. How she screamed her fury at me when she returned! But she loved me still. There is no love greater than a dragon’s for its young.” The dragon’s eyes snap open. “Nobler than any love your human heart might hold.”</w:t>
-      </w:r>
-    </w:p>
-    <w:p>
-      <w:pPr>
-        <w:pStyle w:val="BodyText"/>
-      </w:pPr>
-      <w:r>
-        <w:t xml:space="preserve">The girl nods and begins to write while the dragon stares.</w:t>
+        <w:t xml:space="preserve">“But if you will help me, Archmaldegon, I will give you something new. I will craft a tale where you are the hero, noble and triumphant over challenges beyond the reckoning of mortals. I will make them envy you and covet your ageless life, the power of your strength, the joy of burning eagles from the sky. In the shadow of your magnificence, the drab lives of men shall seem even shabbier.”</w:t>
+      </w:r>
+    </w:p>
+    <w:p>
+      <w:pPr>
+        <w:pStyle w:val="BodyText"/>
+      </w:pPr>
+      <w:r>
+        <w:t xml:space="preserve">The dragon leans close, its vast eye looming down as broad as an apple barrel. The slit of the iris widens as it takes her in. “Go on.”</w:t>
+      </w:r>
+    </w:p>
+    <w:p>
+      <w:pPr>
+        <w:pStyle w:val="BodyText"/>
+      </w:pPr>
+      <w:r>
+        <w:t xml:space="preserve">From her bag, the girl draws a piece of parchment, a small jar of ink, and a quill. She sits on a stone and makes ready. “Tell me how your life began.”</w:t>
+      </w:r>
+    </w:p>
+    <w:p>
+      <w:pPr>
+        <w:pStyle w:val="BodyText"/>
+      </w:pPr>
+      <w:r>
+        <w:t xml:space="preserve">The dragon lays its head on the ground before the girl. Tendrils of smoke curl from the nostrils. “I hatched five and a half thousand years ago, the only gold in a clutch of four hatchlings. My siblings were Dersenian, who was icy-blue, Helcanar, who was red, and Charontrix, a lovely, long-necked green.” The line of its enormous jaws curls into a grin. The eyes roll closed, and the dragon’s tongue runs the circuit of its jaws, wet and swift. “While my mother hunted in the hills, one by one I killed and devoured them. How she screamed! But she loved me all the more – the strongest and fiercest. There is no love greater than a dragon’s for its young.” The dragon’s eyes snap open. “Nobler than any love your human heart might hold.”</w:t>
+      </w:r>
+    </w:p>
+    <w:p>
+      <w:pPr>
+        <w:pStyle w:val="BodyText"/>
+      </w:pPr>
+      <w:r>
+        <w:t xml:space="preserve">The girl nods and writes while the dragon stares.</w:t>
       </w:r>
     </w:p>
     <w:p>
@@ -1095,15 +1095,15 @@
         <w:pStyle w:val="BodyText"/>
       </w:pPr>
       <w:r>
-        <w:t xml:space="preserve">The dragon’s eyes flare, and a thudding growl echoes from deep within. “Have a care. You have aroused my curiosity, nothing more.”</w:t>
-      </w:r>
-    </w:p>
-    <w:p>
-      <w:pPr>
-        <w:pStyle w:val="BodyText"/>
-      </w:pPr>
-      <w:r>
-        <w:t xml:space="preserve">With a final flourish of her quill, the girl nods and stands up. She holds her parchment before her and begins to read:</w:t>
+        <w:t xml:space="preserve">The dragon’s eyes flare. “Have a care. You have aroused my curiosity.” A thudding growl echoes from deep within. “Nothing more.”</w:t>
+      </w:r>
+    </w:p>
+    <w:p>
+      <w:pPr>
+        <w:pStyle w:val="BodyText"/>
+      </w:pPr>
+      <w:r>
+        <w:t xml:space="preserve">With a final flourish of her quill, the girl stands straight and proud and holds her parchment before her. In a clear voice that rings off the rocks she reads:</w:t>
       </w:r>
     </w:p>
     <w:p>
@@ -1119,7 +1119,7 @@
         <w:pStyle w:val="BodyText"/>
       </w:pPr>
       <w:r>
-        <w:t xml:space="preserve">The girl kneels and presses her forehead to the earth, her parchment held tight in her first.</w:t>
+        <w:t xml:space="preserve">The echoes die. The girl kneels and presses her forehead to the earth, parchment held tight in her fist.</w:t>
       </w:r>
     </w:p>
     <w:p>
@@ -1167,7 +1167,7 @@
         <w:pStyle w:val="BodyText"/>
       </w:pPr>
       <w:r>
-        <w:t xml:space="preserve">Outside, Archmaldegon turns to face the girl and fans its mighty wings like golden sails. “Have you a name, great-granddaughter of Aileen?”</w:t>
+        <w:t xml:space="preserve">Outside, Archmaldegon turns to face the girl and fans its mighty wings like golden sails. “Have you a name?”</w:t>
       </w:r>
     </w:p>
     <w:p>
@@ -1183,31 +1183,31 @@
         <w:pStyle w:val="BodyText"/>
       </w:pPr>
       <w:r>
-        <w:t xml:space="preserve">The dragon coils for a leap. “I will slay this army, Anne, and devour its captains like so many sheep. And when I return, so shall you, or I will burn your town and people to cinders. And then you will give me more words to stoke the vanities of men.”</w:t>
-      </w:r>
-    </w:p>
-    <w:p>
-      <w:pPr>
-        <w:pStyle w:val="BodyText"/>
-      </w:pPr>
-      <w:r>
-        <w:t xml:space="preserve">“As you say.”</w:t>
-      </w:r>
-    </w:p>
-    <w:p>
-      <w:pPr>
-        <w:pStyle w:val="BodyText"/>
-      </w:pPr>
-      <w:r>
-        <w:t xml:space="preserve">Archmaldegon mounts the sky with a thunderous rush of wind.</w:t>
-      </w:r>
-    </w:p>
-    <w:p>
-      <w:pPr>
-        <w:pStyle w:val="BodyText"/>
-      </w:pPr>
-      <w:r>
-        <w:t xml:space="preserve">Anne watches in silence until the dragon dwindles into the distance and darkness, then begins her long walk home.</w:t>
+        <w:t xml:space="preserve">Archmaldegon coils for a leap, tension rippling beneath the gilded scales. “I will slay this army, Anne, and devour its captains like so many sheep. And when I return, so shall you, or I will burn your town and people to cinders. And then you will give me more words to stoke the vanities of men.”</w:t>
+      </w:r>
+    </w:p>
+    <w:p>
+      <w:pPr>
+        <w:pStyle w:val="BodyText"/>
+      </w:pPr>
+      <w:r>
+        <w:t xml:space="preserve">Anne bows her chin to her chest. “As you say.”</w:t>
+      </w:r>
+    </w:p>
+    <w:p>
+      <w:pPr>
+        <w:pStyle w:val="BodyText"/>
+      </w:pPr>
+      <w:r>
+        <w:t xml:space="preserve">With a thunderous rush of wings, Archmaldegon mounts the sky.</w:t>
+      </w:r>
+    </w:p>
+    <w:p>
+      <w:pPr>
+        <w:pStyle w:val="BodyText"/>
+      </w:pPr>
+      <w:r>
+        <w:t xml:space="preserve">Anne watches in silence until the dragon dwindles into the distance. She shudders in terror, breathes deep and slow, and then begins her long walk home.</w:t>
       </w:r>
     </w:p>
     <w:p>
@@ -6371,7 +6371,7 @@
     </w:lvl>
   </w:abstractNum>
   <w:abstractNum w:abstractNumId="990">
-    <w:nsid w:val="27f90235"/>
+    <w:nsid w:val="497fd0a3"/>
     <w:multiLevelType w:val="multilevel"/>
     <w:lvl w:ilvl="0">
       <w:numFmt w:val="bullet"/>
@@ -6452,7 +6452,7 @@
     </w:lvl>
   </w:abstractNum>
   <w:abstractNum w:abstractNumId="99201">
-    <w:nsid w:val="b8e8786c"/>
+    <w:nsid w:val="a897ee90"/>
     <w:multiLevelType w:val="multilevel"/>
     <w:lvl w:ilvl="0">
       <w:start w:val="1"/>

</xml_diff>